<commit_message>
Hardware List updated w/ diagram setup
</commit_message>
<xml_diff>
--- a/Hardware.docx
+++ b/Hardware.docx
@@ -371,6 +371,168 @@
         </w:tc>
       </w:tr>
     </w:tbl>
+    <w:p/>
+    <w:p>
+      <w:pPr>
+        <w:jc w:val="center"/>
+        <w:rPr>
+          <w:rFonts w:ascii="Times New Roman" w:hAnsi="Times New Roman" w:cs="Times New Roman"/>
+          <w:b/>
+          <w:bCs/>
+          <w:noProof/>
+          <w:sz w:val="24"/>
+          <w:szCs w:val="24"/>
+        </w:rPr>
+      </w:pPr>
+      <w:r>
+        <w:rPr>
+          <w:rFonts w:ascii="Times New Roman" w:hAnsi="Times New Roman" w:cs="Times New Roman"/>
+          <w:b/>
+          <w:bCs/>
+          <w:noProof/>
+          <w:sz w:val="24"/>
+          <w:szCs w:val="24"/>
+        </w:rPr>
+        <w:t>Door Sensor with PIR Sensor &amp; Buzzer</w:t>
+      </w:r>
+    </w:p>
+    <w:p>
+      <w:pPr>
+        <w:jc w:val="center"/>
+      </w:pPr>
+      <w:r>
+        <w:rPr>
+          <w:noProof/>
+        </w:rPr>
+        <w:drawing>
+          <wp:inline distT="0" distB="0" distL="0" distR="0" wp14:anchorId="7D9E596D" wp14:editId="3ED9A6C1">
+            <wp:extent cx="4218940" cy="2209800"/>
+            <wp:effectExtent l="0" t="0" r="0" b="0"/>
+            <wp:docPr id="1" name="Picture 1"/>
+            <wp:cNvGraphicFramePr>
+              <a:graphicFrameLocks xmlns:a="http://schemas.openxmlformats.org/drawingml/2006/main" noChangeAspect="1"/>
+            </wp:cNvGraphicFramePr>
+            <a:graphic xmlns:a="http://schemas.openxmlformats.org/drawingml/2006/main">
+              <a:graphicData uri="http://schemas.openxmlformats.org/drawingml/2006/picture">
+                <pic:pic xmlns:pic="http://schemas.openxmlformats.org/drawingml/2006/picture">
+                  <pic:nvPicPr>
+                    <pic:cNvPr id="1" name=""/>
+                    <pic:cNvPicPr/>
+                  </pic:nvPicPr>
+                  <pic:blipFill rotWithShape="1">
+                    <a:blip r:embed="rId4"/>
+                    <a:srcRect l="16504" t="27741" r="44960" b="44786"/>
+                    <a:stretch/>
+                  </pic:blipFill>
+                  <pic:spPr bwMode="auto">
+                    <a:xfrm>
+                      <a:off x="0" y="0"/>
+                      <a:ext cx="4242642" cy="2222215"/>
+                    </a:xfrm>
+                    <a:prstGeom prst="rect">
+                      <a:avLst/>
+                    </a:prstGeom>
+                    <a:ln>
+                      <a:noFill/>
+                    </a:ln>
+                    <a:extLst>
+                      <a:ext uri="{53640926-AAD7-44D8-BBD7-CCE9431645EC}">
+                        <a14:shadowObscured xmlns:a14="http://schemas.microsoft.com/office/drawing/2010/main"/>
+                      </a:ext>
+                    </a:extLst>
+                  </pic:spPr>
+                </pic:pic>
+              </a:graphicData>
+            </a:graphic>
+          </wp:inline>
+        </w:drawing>
+      </w:r>
+    </w:p>
+    <w:p>
+      <w:pPr>
+        <w:jc w:val="center"/>
+        <w:rPr>
+          <w:rFonts w:ascii="Times New Roman" w:hAnsi="Times New Roman" w:cs="Times New Roman"/>
+          <w:b/>
+          <w:bCs/>
+          <w:sz w:val="24"/>
+          <w:szCs w:val="24"/>
+        </w:rPr>
+      </w:pPr>
+      <w:r>
+        <w:rPr>
+          <w:rFonts w:ascii="Times New Roman" w:hAnsi="Times New Roman" w:cs="Times New Roman"/>
+          <w:b/>
+          <w:bCs/>
+          <w:sz w:val="24"/>
+          <w:szCs w:val="24"/>
+        </w:rPr>
+        <w:t>Room Motion Sensor with PIR Sensor &amp; LED</w:t>
+      </w:r>
+    </w:p>
+    <w:p>
+      <w:pPr>
+        <w:jc w:val="center"/>
+        <w:rPr>
+          <w:noProof/>
+        </w:rPr>
+      </w:pPr>
+      <w:r>
+        <w:rPr>
+          <w:noProof/>
+        </w:rPr>
+        <w:drawing>
+          <wp:inline distT="0" distB="0" distL="0" distR="0" wp14:anchorId="3EDF1334" wp14:editId="0EF08A9C">
+            <wp:extent cx="4695825" cy="2171700"/>
+            <wp:effectExtent l="0" t="0" r="9525" b="0"/>
+            <wp:docPr id="2" name="Picture 2"/>
+            <wp:cNvGraphicFramePr>
+              <a:graphicFrameLocks xmlns:a="http://schemas.openxmlformats.org/drawingml/2006/main" noChangeAspect="1"/>
+            </wp:cNvGraphicFramePr>
+            <a:graphic xmlns:a="http://schemas.openxmlformats.org/drawingml/2006/main">
+              <a:graphicData uri="http://schemas.openxmlformats.org/drawingml/2006/picture">
+                <pic:pic xmlns:pic="http://schemas.openxmlformats.org/drawingml/2006/picture">
+                  <pic:nvPicPr>
+                    <pic:cNvPr id="1" name=""/>
+                    <pic:cNvPicPr/>
+                  </pic:nvPicPr>
+                  <pic:blipFill rotWithShape="1">
+                    <a:blip r:embed="rId5"/>
+                    <a:srcRect l="1248" t="13254" r="57586" b="29140"/>
+                    <a:stretch/>
+                  </pic:blipFill>
+                  <pic:spPr bwMode="auto">
+                    <a:xfrm>
+                      <a:off x="0" y="0"/>
+                      <a:ext cx="4695825" cy="2171700"/>
+                    </a:xfrm>
+                    <a:prstGeom prst="rect">
+                      <a:avLst/>
+                    </a:prstGeom>
+                    <a:ln>
+                      <a:noFill/>
+                    </a:ln>
+                    <a:extLst>
+                      <a:ext uri="{53640926-AAD7-44D8-BBD7-CCE9431645EC}">
+                        <a14:shadowObscured xmlns:a14="http://schemas.microsoft.com/office/drawing/2010/main"/>
+                      </a:ext>
+                    </a:extLst>
+                  </pic:spPr>
+                </pic:pic>
+              </a:graphicData>
+            </a:graphic>
+          </wp:inline>
+        </w:drawing>
+      </w:r>
+    </w:p>
+    <w:p>
+      <w:pPr>
+        <w:jc w:val="center"/>
+        <w:rPr>
+          <w:noProof/>
+        </w:rPr>
+      </w:pPr>
+    </w:p>
     <w:p/>
     <w:sectPr>
       <w:pgSz w:w="12240" w:h="15840"/>

</xml_diff>

<commit_message>
Added Powering  and internet process
</commit_message>
<xml_diff>
--- a/Hardware.docx
+++ b/Hardware.docx
@@ -4,410 +4,40 @@
   <w:body>
     <w:p>
       <w:pPr>
-        <w:jc w:val="center"/>
         <w:rPr>
-          <w:rFonts w:ascii="Times New Roman" w:hAnsi="Times New Roman" w:cs="Times New Roman"/>
           <w:b/>
           <w:bCs/>
-          <w:sz w:val="36"/>
-          <w:szCs w:val="36"/>
         </w:rPr>
       </w:pPr>
       <w:r>
         <w:rPr>
-          <w:rFonts w:ascii="Times New Roman" w:hAnsi="Times New Roman" w:cs="Times New Roman"/>
           <w:b/>
           <w:bCs/>
-          <w:sz w:val="36"/>
-          <w:szCs w:val="36"/>
         </w:rPr>
-        <w:t>Hardware</w:t>
-      </w:r>
-    </w:p>
-    <w:tbl>
-      <w:tblPr>
-        <w:tblStyle w:val="TableGrid"/>
-        <w:tblW w:w="0" w:type="auto"/>
-        <w:tblInd w:w="421" w:type="dxa"/>
-        <w:tblLook w:val="04A0" w:firstRow="1" w:lastRow="0" w:firstColumn="1" w:lastColumn="0" w:noHBand="0" w:noVBand="1"/>
-      </w:tblPr>
-      <w:tblGrid>
-        <w:gridCol w:w="4254"/>
-        <w:gridCol w:w="4675"/>
-      </w:tblGrid>
-      <w:tr>
-        <w:tc>
-          <w:tcPr>
-            <w:tcW w:w="4254" w:type="dxa"/>
-          </w:tcPr>
-          <w:p>
-            <w:pPr>
-              <w:jc w:val="center"/>
-              <w:rPr>
-                <w:b/>
-                <w:bCs/>
-              </w:rPr>
-            </w:pPr>
-            <w:r>
-              <w:rPr>
-                <w:b/>
-                <w:bCs/>
-              </w:rPr>
-              <w:t>Hardware</w:t>
-            </w:r>
-          </w:p>
-        </w:tc>
-        <w:tc>
-          <w:tcPr>
-            <w:tcW w:w="4675" w:type="dxa"/>
-          </w:tcPr>
-          <w:p>
-            <w:pPr>
-              <w:jc w:val="center"/>
-              <w:rPr>
-                <w:b/>
-                <w:bCs/>
-              </w:rPr>
-            </w:pPr>
-            <w:r>
-              <w:rPr>
-                <w:b/>
-                <w:bCs/>
-              </w:rPr>
-              <w:t>Task</w:t>
-            </w:r>
-          </w:p>
-        </w:tc>
-      </w:tr>
-      <w:tr>
-        <w:tc>
-          <w:tcPr>
-            <w:tcW w:w="4254" w:type="dxa"/>
-          </w:tcPr>
-          <w:p>
-            <w:r>
-              <w:rPr>
-                <w:rFonts w:ascii="Times New Roman" w:hAnsi="Times New Roman" w:cs="Times New Roman"/>
-              </w:rPr>
-              <w:t>Raspberry pi zero</w:t>
-            </w:r>
-          </w:p>
-        </w:tc>
-        <w:tc>
-          <w:tcPr>
-            <w:tcW w:w="4675" w:type="dxa"/>
-          </w:tcPr>
-          <w:p>
-            <w:r>
-              <w:rPr>
-                <w:rFonts w:ascii="Times New Roman" w:hAnsi="Times New Roman" w:cs="Times New Roman"/>
-              </w:rPr>
-              <w:t xml:space="preserve">Small </w:t>
-            </w:r>
-            <w:r>
-              <w:rPr>
-                <w:rFonts w:ascii="Times New Roman" w:hAnsi="Times New Roman" w:cs="Times New Roman"/>
-              </w:rPr>
-              <w:t xml:space="preserve">sized </w:t>
-            </w:r>
-            <w:proofErr w:type="spellStart"/>
-            <w:proofErr w:type="gramStart"/>
-            <w:r>
-              <w:rPr>
-                <w:rFonts w:ascii="Times New Roman" w:hAnsi="Times New Roman" w:cs="Times New Roman"/>
-              </w:rPr>
-              <w:t>computer</w:t>
-            </w:r>
-            <w:r>
-              <w:rPr>
-                <w:rFonts w:ascii="Times New Roman" w:hAnsi="Times New Roman" w:cs="Times New Roman"/>
-              </w:rPr>
-              <w:t>.Project</w:t>
-            </w:r>
-            <w:proofErr w:type="spellEnd"/>
-            <w:proofErr w:type="gramEnd"/>
-            <w:r>
-              <w:rPr>
-                <w:rFonts w:ascii="Times New Roman" w:hAnsi="Times New Roman" w:cs="Times New Roman"/>
-              </w:rPr>
-              <w:t xml:space="preserve"> creation.</w:t>
-            </w:r>
-          </w:p>
-        </w:tc>
-      </w:tr>
-      <w:tr>
-        <w:tc>
-          <w:tcPr>
-            <w:tcW w:w="4254" w:type="dxa"/>
-          </w:tcPr>
-          <w:p>
-            <w:pPr>
-              <w:rPr>
-                <w:rFonts w:ascii="Times New Roman" w:hAnsi="Times New Roman" w:cs="Times New Roman"/>
-              </w:rPr>
-            </w:pPr>
-            <w:r>
-              <w:rPr>
-                <w:rFonts w:ascii="Times New Roman" w:hAnsi="Times New Roman" w:cs="Times New Roman"/>
-              </w:rPr>
-              <w:t>Male/Male Jumper wires</w:t>
-            </w:r>
-          </w:p>
-          <w:p>
-            <w:pPr>
-              <w:rPr>
-                <w:rFonts w:ascii="Times New Roman" w:hAnsi="Times New Roman" w:cs="Times New Roman"/>
-              </w:rPr>
-            </w:pPr>
-            <w:r>
-              <w:rPr>
-                <w:rFonts w:ascii="Times New Roman" w:hAnsi="Times New Roman" w:cs="Times New Roman"/>
-              </w:rPr>
-              <w:t>Female/Male Jumper wires</w:t>
-            </w:r>
-          </w:p>
-          <w:p>
-            <w:r>
-              <w:rPr>
-                <w:rFonts w:ascii="Times New Roman" w:hAnsi="Times New Roman" w:cs="Times New Roman"/>
-              </w:rPr>
-              <w:t>Female/Female Jumper wires</w:t>
-            </w:r>
-          </w:p>
-        </w:tc>
-        <w:tc>
-          <w:tcPr>
-            <w:tcW w:w="4675" w:type="dxa"/>
-          </w:tcPr>
-          <w:p>
-            <w:r>
-              <w:rPr>
-                <w:rFonts w:ascii="Times New Roman" w:hAnsi="Times New Roman" w:cs="Times New Roman"/>
-              </w:rPr>
-              <w:t>M</w:t>
-            </w:r>
-            <w:r>
-              <w:rPr>
-                <w:rFonts w:ascii="Times New Roman" w:hAnsi="Times New Roman" w:cs="Times New Roman"/>
-              </w:rPr>
-              <w:t xml:space="preserve">aking wire harnesses or </w:t>
-            </w:r>
-            <w:proofErr w:type="spellStart"/>
-            <w:r>
-              <w:rPr>
-                <w:rFonts w:ascii="Times New Roman" w:hAnsi="Times New Roman" w:cs="Times New Roman"/>
-              </w:rPr>
-              <w:t>jumpering</w:t>
-            </w:r>
-            <w:proofErr w:type="spellEnd"/>
-            <w:r>
-              <w:rPr>
-                <w:rFonts w:ascii="Times New Roman" w:hAnsi="Times New Roman" w:cs="Times New Roman"/>
-              </w:rPr>
-              <w:t xml:space="preserve"> between headers</w:t>
-            </w:r>
-            <w:r>
-              <w:rPr>
-                <w:rFonts w:ascii="Times New Roman" w:hAnsi="Times New Roman" w:cs="Times New Roman"/>
-              </w:rPr>
-              <w:t>.</w:t>
-            </w:r>
-          </w:p>
-        </w:tc>
-      </w:tr>
-      <w:tr>
-        <w:tc>
-          <w:tcPr>
-            <w:tcW w:w="4254" w:type="dxa"/>
-          </w:tcPr>
-          <w:p>
-            <w:r>
-              <w:rPr>
-                <w:rFonts w:ascii="Times New Roman" w:hAnsi="Times New Roman" w:cs="Times New Roman"/>
-              </w:rPr>
-              <w:t>LED</w:t>
-            </w:r>
-          </w:p>
-        </w:tc>
-        <w:tc>
-          <w:tcPr>
-            <w:tcW w:w="4675" w:type="dxa"/>
-          </w:tcPr>
-          <w:p>
-            <w:r>
-              <w:rPr>
-                <w:rFonts w:ascii="Times New Roman" w:hAnsi="Times New Roman" w:cs="Times New Roman"/>
-              </w:rPr>
-              <w:t>Sensor movement identification.</w:t>
-            </w:r>
-          </w:p>
-        </w:tc>
-      </w:tr>
-      <w:tr>
-        <w:trPr>
-          <w:trHeight w:val="162"/>
-        </w:trPr>
-        <w:tc>
-          <w:tcPr>
-            <w:tcW w:w="4254" w:type="dxa"/>
-          </w:tcPr>
-          <w:p>
-            <w:r>
-              <w:rPr>
-                <w:rFonts w:ascii="Times New Roman" w:hAnsi="Times New Roman" w:cs="Times New Roman"/>
-              </w:rPr>
-              <w:t>PIR Sensor</w:t>
-            </w:r>
-          </w:p>
-        </w:tc>
-        <w:tc>
-          <w:tcPr>
-            <w:tcW w:w="4675" w:type="dxa"/>
-          </w:tcPr>
-          <w:p>
-            <w:r>
-              <w:rPr>
-                <w:rFonts w:ascii="Times New Roman" w:hAnsi="Times New Roman" w:cs="Times New Roman"/>
-              </w:rPr>
-              <w:t>Detect movement in the surrounding area.</w:t>
-            </w:r>
-          </w:p>
-        </w:tc>
-      </w:tr>
-      <w:tr>
-        <w:tc>
-          <w:tcPr>
-            <w:tcW w:w="4254" w:type="dxa"/>
-          </w:tcPr>
-          <w:p>
-            <w:r>
-              <w:rPr>
-                <w:rFonts w:ascii="Times New Roman" w:hAnsi="Times New Roman" w:cs="Times New Roman"/>
-              </w:rPr>
-              <w:t>Piezo Buzzer</w:t>
-            </w:r>
-          </w:p>
-        </w:tc>
-        <w:tc>
-          <w:tcPr>
-            <w:tcW w:w="4675" w:type="dxa"/>
-          </w:tcPr>
-          <w:p>
-            <w:r>
-              <w:rPr>
-                <w:rFonts w:ascii="Times New Roman" w:hAnsi="Times New Roman" w:cs="Times New Roman"/>
-              </w:rPr>
-              <w:t>Alerts when PIR Sensor detects movement.</w:t>
-            </w:r>
-          </w:p>
-        </w:tc>
-      </w:tr>
-      <w:tr>
-        <w:trPr>
-          <w:trHeight w:val="311"/>
-        </w:trPr>
-        <w:tc>
-          <w:tcPr>
-            <w:tcW w:w="4254" w:type="dxa"/>
-          </w:tcPr>
-          <w:p>
-            <w:r>
-              <w:rPr>
-                <w:rFonts w:ascii="Times New Roman" w:hAnsi="Times New Roman" w:cs="Times New Roman"/>
-              </w:rPr>
-              <w:t>Resistor Kit</w:t>
-            </w:r>
-          </w:p>
-        </w:tc>
-        <w:tc>
-          <w:tcPr>
-            <w:tcW w:w="4675" w:type="dxa"/>
-          </w:tcPr>
-          <w:p>
-            <w:r>
-              <w:rPr>
-                <w:rFonts w:ascii="Times New Roman" w:hAnsi="Times New Roman" w:cs="Times New Roman"/>
-              </w:rPr>
-              <w:t>R</w:t>
-            </w:r>
-            <w:r>
-              <w:rPr>
-                <w:rFonts w:ascii="Times New Roman" w:hAnsi="Times New Roman" w:cs="Times New Roman"/>
-              </w:rPr>
-              <w:t>educe current flow</w:t>
-            </w:r>
-            <w:r>
-              <w:rPr>
-                <w:rFonts w:ascii="Times New Roman" w:hAnsi="Times New Roman" w:cs="Times New Roman"/>
-              </w:rPr>
-              <w:t>.</w:t>
-            </w:r>
-          </w:p>
-        </w:tc>
-      </w:tr>
-      <w:tr>
-        <w:trPr>
-          <w:trHeight w:val="373"/>
-        </w:trPr>
-        <w:tc>
-          <w:tcPr>
-            <w:tcW w:w="4254" w:type="dxa"/>
-          </w:tcPr>
-          <w:p>
-            <w:r>
-              <w:t>Power Bank</w:t>
-            </w:r>
-          </w:p>
-        </w:tc>
-        <w:tc>
-          <w:tcPr>
-            <w:tcW w:w="4675" w:type="dxa"/>
-          </w:tcPr>
-          <w:p>
-            <w:r>
-              <w:t>Power Raspberry Pi</w:t>
-            </w:r>
-          </w:p>
-        </w:tc>
-      </w:tr>
-    </w:tbl>
+        <w:t>Powering hardware and connecting to the internet</w:t>
+      </w:r>
+    </w:p>
+    <w:p>
+      <w:r>
+        <w:t>The Raspberry Pi will be Powered with the use of a p</w:t>
+      </w:r>
+      <w:r>
+        <w:t>ower bank.</w:t>
+      </w:r>
+      <w:r>
+        <w:t xml:space="preserve"> The diagram below illustrates how one raspberry pi will be powered by a power bank. The power bank is connected by a USB cable that then connects and powers the Raspberry Pi. </w:t>
+      </w:r>
+      <w:r>
+        <w:t xml:space="preserve"> </w:t>
+      </w:r>
+    </w:p>
     <w:p/>
     <w:p>
-      <w:pPr>
-        <w:jc w:val="center"/>
-        <w:rPr>
-          <w:rFonts w:ascii="Times New Roman" w:hAnsi="Times New Roman" w:cs="Times New Roman"/>
-          <w:b/>
-          <w:bCs/>
-          <w:noProof/>
-          <w:sz w:val="24"/>
-          <w:szCs w:val="24"/>
-        </w:rPr>
-      </w:pPr>
-      <w:r>
-        <w:rPr>
-          <w:rFonts w:ascii="Times New Roman" w:hAnsi="Times New Roman" w:cs="Times New Roman"/>
-          <w:b/>
-          <w:bCs/>
-          <w:noProof/>
-          <w:sz w:val="24"/>
-          <w:szCs w:val="24"/>
-        </w:rPr>
-        <w:t>Door Sensor with PIR Sensor &amp; Buzzer</w:t>
-      </w:r>
-    </w:p>
-    <w:p>
-      <w:pPr>
-        <w:jc w:val="center"/>
-      </w:pPr>
-      <w:r>
-        <w:rPr>
-          <w:noProof/>
-        </w:rPr>
+      <w:r>
         <w:drawing>
-          <wp:inline distT="0" distB="0" distL="0" distR="0" wp14:anchorId="7D9E596D" wp14:editId="3ED9A6C1">
-            <wp:extent cx="4218940" cy="2209800"/>
-            <wp:effectExtent l="0" t="0" r="0" b="0"/>
+          <wp:inline distT="0" distB="0" distL="0" distR="0" wp14:anchorId="0985794C" wp14:editId="083A3B8F">
+            <wp:extent cx="5905500" cy="3533775"/>
+            <wp:effectExtent l="0" t="0" r="0" b="9525"/>
             <wp:docPr id="1" name="Picture 1"/>
             <wp:cNvGraphicFramePr>
               <a:graphicFrameLocks xmlns:a="http://schemas.openxmlformats.org/drawingml/2006/main" noChangeAspect="1"/>
@@ -419,27 +49,20 @@
                     <pic:cNvPr id="1" name=""/>
                     <pic:cNvPicPr/>
                   </pic:nvPicPr>
-                  <pic:blipFill rotWithShape="1">
-                    <a:blip r:embed="rId4"/>
-                    <a:srcRect l="16504" t="27741" r="44960" b="44786"/>
-                    <a:stretch/>
+                  <pic:blipFill>
+                    <a:blip r:embed="rId5"/>
+                    <a:stretch>
+                      <a:fillRect/>
+                    </a:stretch>
                   </pic:blipFill>
-                  <pic:spPr bwMode="auto">
+                  <pic:spPr>
                     <a:xfrm>
                       <a:off x="0" y="0"/>
-                      <a:ext cx="4242642" cy="2222215"/>
+                      <a:ext cx="5938348" cy="3553431"/>
                     </a:xfrm>
                     <a:prstGeom prst="rect">
                       <a:avLst/>
                     </a:prstGeom>
-                    <a:ln>
-                      <a:noFill/>
-                    </a:ln>
-                    <a:extLst>
-                      <a:ext uri="{53640926-AAD7-44D8-BBD7-CCE9431645EC}">
-                        <a14:shadowObscured xmlns:a14="http://schemas.microsoft.com/office/drawing/2010/main"/>
-                      </a:ext>
-                    </a:extLst>
                   </pic:spPr>
                 </pic:pic>
               </a:graphicData>
@@ -449,43 +72,51 @@
       </w:r>
     </w:p>
     <w:p>
-      <w:pPr>
-        <w:jc w:val="center"/>
+      <w:r>
+        <w:t>(Figure (X.X.X)) Power bank connection to Raspberry Pi</w:t>
+      </w:r>
+    </w:p>
+    <w:p>
+      <w:r>
+        <w:t xml:space="preserve"> </w:t>
+      </w:r>
+      <w:r>
+        <w:t>Below describe</w:t>
+      </w:r>
+      <w:r>
+        <w:t>s</w:t>
+      </w:r>
+      <w:r>
+        <w:t xml:space="preserve"> the process needed to connect the raspberry pi to the internet</w:t>
+      </w:r>
+    </w:p>
+    <w:p>
+      <w:pPr>
+        <w:pStyle w:val="ListParagraph"/>
+        <w:numPr>
+          <w:ilvl w:val="0"/>
+          <w:numId w:val="2"/>
+        </w:numPr>
+      </w:pPr>
+      <w:r>
         <w:rPr>
-          <w:rFonts w:ascii="Times New Roman" w:hAnsi="Times New Roman" w:cs="Times New Roman"/>
           <w:b/>
           <w:bCs/>
-          <w:sz w:val="24"/>
-          <w:szCs w:val="24"/>
         </w:rPr>
-      </w:pPr>
-      <w:r>
-        <w:rPr>
-          <w:rFonts w:ascii="Times New Roman" w:hAnsi="Times New Roman" w:cs="Times New Roman"/>
-          <w:b/>
-          <w:bCs/>
-          <w:sz w:val="24"/>
-          <w:szCs w:val="24"/>
-        </w:rPr>
-        <w:t>Room Motion Sensor with PIR Sensor &amp; LED</w:t>
-      </w:r>
-    </w:p>
-    <w:p>
-      <w:pPr>
-        <w:jc w:val="center"/>
-        <w:rPr>
-          <w:noProof/>
-        </w:rPr>
-      </w:pPr>
+        <w:t>Step 1</w:t>
+      </w:r>
+      <w:r>
+        <w:t>: Download the Raspberry Pi imager v1.4</w:t>
+      </w:r>
       <w:r>
         <w:rPr>
           <w:noProof/>
         </w:rPr>
         <w:drawing>
-          <wp:inline distT="0" distB="0" distL="0" distR="0" wp14:anchorId="3EDF1334" wp14:editId="0EF08A9C">
-            <wp:extent cx="4695825" cy="2171700"/>
-            <wp:effectExtent l="0" t="0" r="9525" b="0"/>
-            <wp:docPr id="2" name="Picture 2"/>
+          <wp:inline distT="0" distB="0" distL="0" distR="0" wp14:anchorId="42AB5015" wp14:editId="412C0FC5">
+            <wp:extent cx="3657600" cy="2377339"/>
+            <wp:effectExtent l="0" t="0" r="0" b="4445"/>
+            <wp:docPr id="3" name="Picture 3"/>
             <wp:cNvGraphicFramePr>
               <a:graphicFrameLocks xmlns:a="http://schemas.openxmlformats.org/drawingml/2006/main" noChangeAspect="1"/>
             </wp:cNvGraphicFramePr>
@@ -493,30 +124,33 @@
               <a:graphicData uri="http://schemas.openxmlformats.org/drawingml/2006/picture">
                 <pic:pic xmlns:pic="http://schemas.openxmlformats.org/drawingml/2006/picture">
                   <pic:nvPicPr>
-                    <pic:cNvPr id="1" name=""/>
-                    <pic:cNvPicPr/>
+                    <pic:cNvPr id="0" name="Picture 2"/>
+                    <pic:cNvPicPr>
+                      <a:picLocks noChangeAspect="1" noChangeArrowheads="1"/>
+                    </pic:cNvPicPr>
                   </pic:nvPicPr>
-                  <pic:blipFill rotWithShape="1">
-                    <a:blip r:embed="rId5"/>
-                    <a:srcRect l="1248" t="13254" r="57586" b="29140"/>
-                    <a:stretch/>
+                  <pic:blipFill>
+                    <a:blip r:embed="rId6" cstate="print">
+                      <a:extLst>
+                        <a:ext uri="{28A0092B-C50C-407E-A947-70E740481C1C}">
+                          <a14:useLocalDpi xmlns:a14="http://schemas.microsoft.com/office/drawing/2010/main" val="0"/>
+                        </a:ext>
+                      </a:extLst>
+                    </a:blip>
+                    <a:srcRect/>
+                    <a:stretch>
+                      <a:fillRect/>
+                    </a:stretch>
                   </pic:blipFill>
                   <pic:spPr bwMode="auto">
                     <a:xfrm>
                       <a:off x="0" y="0"/>
-                      <a:ext cx="4695825" cy="2171700"/>
+                      <a:ext cx="3664468" cy="2381803"/>
                     </a:xfrm>
                     <a:prstGeom prst="rect">
                       <a:avLst/>
                     </a:prstGeom>
-                    <a:ln>
-                      <a:noFill/>
-                    </a:ln>
-                    <a:extLst>
-                      <a:ext uri="{53640926-AAD7-44D8-BBD7-CCE9431645EC}">
-                        <a14:shadowObscured xmlns:a14="http://schemas.microsoft.com/office/drawing/2010/main"/>
-                      </a:ext>
-                    </a:extLst>
+                    <a:noFill/>
                   </pic:spPr>
                 </pic:pic>
               </a:graphicData>
@@ -527,23 +161,827 @@
     </w:p>
     <w:p>
       <w:pPr>
-        <w:jc w:val="center"/>
+        <w:pStyle w:val="ListParagraph"/>
+      </w:pPr>
+    </w:p>
+    <w:p>
+      <w:pPr>
+        <w:pStyle w:val="ListParagraph"/>
+        <w:numPr>
+          <w:ilvl w:val="0"/>
+          <w:numId w:val="2"/>
+        </w:numPr>
+      </w:pPr>
+      <w:r>
+        <w:rPr>
+          <w:b/>
+          <w:bCs/>
+        </w:rPr>
+        <w:t>Step 2:</w:t>
+      </w:r>
+      <w:r>
+        <w:t xml:space="preserve"> Insert SD card into laptop</w:t>
+      </w:r>
+      <w:r>
+        <w:t>.</w:t>
+      </w:r>
+    </w:p>
+    <w:p>
+      <w:pPr>
+        <w:pStyle w:val="ListParagraph"/>
+      </w:pPr>
+    </w:p>
+    <w:p>
+      <w:pPr>
+        <w:pStyle w:val="ListParagraph"/>
+        <w:numPr>
+          <w:ilvl w:val="0"/>
+          <w:numId w:val="2"/>
+        </w:numPr>
+      </w:pPr>
+      <w:r>
+        <w:rPr>
+          <w:b/>
+          <w:bCs/>
+        </w:rPr>
+        <w:t>Step 3:</w:t>
+      </w:r>
+      <w:r>
+        <w:t xml:space="preserve"> Choose Operating System</w:t>
+      </w:r>
+      <w:r>
+        <w:t>.</w:t>
+      </w:r>
+    </w:p>
+    <w:p>
+      <w:r>
         <w:rPr>
           <w:noProof/>
         </w:rPr>
-      </w:pPr>
-    </w:p>
+        <w:lastRenderedPageBreak/>
+        <mc:AlternateContent>
+          <mc:Choice Requires="wps">
+            <w:drawing>
+              <wp:anchor distT="0" distB="0" distL="114300" distR="114300" simplePos="0" relativeHeight="251659264" behindDoc="0" locked="0" layoutInCell="1" allowOverlap="1" wp14:anchorId="27C20DC6" wp14:editId="76608C93">
+                <wp:simplePos x="0" y="0"/>
+                <wp:positionH relativeFrom="leftMargin">
+                  <wp:posOffset>361950</wp:posOffset>
+                </wp:positionH>
+                <wp:positionV relativeFrom="paragraph">
+                  <wp:posOffset>1095375</wp:posOffset>
+                </wp:positionV>
+                <wp:extent cx="933450" cy="485775"/>
+                <wp:effectExtent l="0" t="0" r="76200" b="47625"/>
+                <wp:wrapNone/>
+                <wp:docPr id="8" name="Straight Arrow Connector 8"/>
+                <wp:cNvGraphicFramePr/>
+                <a:graphic xmlns:a="http://schemas.openxmlformats.org/drawingml/2006/main">
+                  <a:graphicData uri="http://schemas.microsoft.com/office/word/2010/wordprocessingShape">
+                    <wps:wsp>
+                      <wps:cNvCnPr/>
+                      <wps:spPr>
+                        <a:xfrm>
+                          <a:off x="0" y="0"/>
+                          <a:ext cx="933450" cy="485775"/>
+                        </a:xfrm>
+                        <a:prstGeom prst="straightConnector1">
+                          <a:avLst/>
+                        </a:prstGeom>
+                        <a:ln>
+                          <a:tailEnd type="triangle"/>
+                        </a:ln>
+                      </wps:spPr>
+                      <wps:style>
+                        <a:lnRef idx="3">
+                          <a:schemeClr val="accent1"/>
+                        </a:lnRef>
+                        <a:fillRef idx="0">
+                          <a:schemeClr val="accent1"/>
+                        </a:fillRef>
+                        <a:effectRef idx="2">
+                          <a:schemeClr val="accent1"/>
+                        </a:effectRef>
+                        <a:fontRef idx="minor">
+                          <a:schemeClr val="tx1"/>
+                        </a:fontRef>
+                      </wps:style>
+                      <wps:bodyPr/>
+                    </wps:wsp>
+                  </a:graphicData>
+                </a:graphic>
+                <wp14:sizeRelH relativeFrom="margin">
+                  <wp14:pctWidth>0</wp14:pctWidth>
+                </wp14:sizeRelH>
+                <wp14:sizeRelV relativeFrom="margin">
+                  <wp14:pctHeight>0</wp14:pctHeight>
+                </wp14:sizeRelV>
+              </wp:anchor>
+            </w:drawing>
+          </mc:Choice>
+          <mc:Fallback>
+            <w:pict>
+              <v:shapetype w14:anchorId="0C6712A1" id="_x0000_t32" coordsize="21600,21600" o:spt="32" o:oned="t" path="m,l21600,21600e" filled="f">
+                <v:path arrowok="t" fillok="f" o:connecttype="none"/>
+                <o:lock v:ext="edit" shapetype="t"/>
+              </v:shapetype>
+              <v:shape id="Straight Arrow Connector 8" o:spid="_x0000_s1026" type="#_x0000_t32" style="position:absolute;margin-left:28.5pt;margin-top:86.25pt;width:73.5pt;height:38.25pt;z-index:251659264;visibility:visible;mso-wrap-style:square;mso-width-percent:0;mso-height-percent:0;mso-wrap-distance-left:9pt;mso-wrap-distance-top:0;mso-wrap-distance-right:9pt;mso-wrap-distance-bottom:0;mso-position-horizontal:absolute;mso-position-horizontal-relative:left-margin-area;mso-position-vertical:absolute;mso-position-vertical-relative:text;mso-width-percent:0;mso-height-percent:0;mso-width-relative:margin;mso-height-relative:margin" o:gfxdata="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" strokecolor="#4472c4 [3204]" strokeweight="1.5pt">
+                <v:stroke endarrow="block" joinstyle="miter"/>
+                <w10:wrap anchorx="margin"/>
+              </v:shape>
+            </w:pict>
+          </mc:Fallback>
+        </mc:AlternateContent>
+      </w:r>
+      <w:r>
+        <w:rPr>
+          <w:noProof/>
+        </w:rPr>
+        <w:drawing>
+          <wp:inline distT="0" distB="0" distL="0" distR="0" wp14:anchorId="3A7995A7" wp14:editId="15C5D75F">
+            <wp:extent cx="3657600" cy="2377339"/>
+            <wp:effectExtent l="0" t="0" r="0" b="4445"/>
+            <wp:docPr id="4" name="Picture 4"/>
+            <wp:cNvGraphicFramePr>
+              <a:graphicFrameLocks xmlns:a="http://schemas.openxmlformats.org/drawingml/2006/main" noChangeAspect="1"/>
+            </wp:cNvGraphicFramePr>
+            <a:graphic xmlns:a="http://schemas.openxmlformats.org/drawingml/2006/main">
+              <a:graphicData uri="http://schemas.openxmlformats.org/drawingml/2006/picture">
+                <pic:pic xmlns:pic="http://schemas.openxmlformats.org/drawingml/2006/picture">
+                  <pic:nvPicPr>
+                    <pic:cNvPr id="0" name="Picture 2"/>
+                    <pic:cNvPicPr>
+                      <a:picLocks noChangeAspect="1" noChangeArrowheads="1"/>
+                    </pic:cNvPicPr>
+                  </pic:nvPicPr>
+                  <pic:blipFill>
+                    <a:blip r:embed="rId6" cstate="print">
+                      <a:extLst>
+                        <a:ext uri="{28A0092B-C50C-407E-A947-70E740481C1C}">
+                          <a14:useLocalDpi xmlns:a14="http://schemas.microsoft.com/office/drawing/2010/main" val="0"/>
+                        </a:ext>
+                      </a:extLst>
+                    </a:blip>
+                    <a:srcRect/>
+                    <a:stretch>
+                      <a:fillRect/>
+                    </a:stretch>
+                  </pic:blipFill>
+                  <pic:spPr bwMode="auto">
+                    <a:xfrm>
+                      <a:off x="0" y="0"/>
+                      <a:ext cx="3664468" cy="2381803"/>
+                    </a:xfrm>
+                    <a:prstGeom prst="rect">
+                      <a:avLst/>
+                    </a:prstGeom>
+                    <a:noFill/>
+                  </pic:spPr>
+                </pic:pic>
+              </a:graphicData>
+            </a:graphic>
+          </wp:inline>
+        </w:drawing>
+      </w:r>
+    </w:p>
+    <w:p>
+      <w:pPr>
+        <w:pStyle w:val="ListParagraph"/>
+      </w:pPr>
+    </w:p>
+    <w:p>
+      <w:pPr>
+        <w:pStyle w:val="ListParagraph"/>
+        <w:numPr>
+          <w:ilvl w:val="0"/>
+          <w:numId w:val="2"/>
+        </w:numPr>
+      </w:pPr>
+      <w:r>
+        <w:rPr>
+          <w:b/>
+          <w:bCs/>
+        </w:rPr>
+        <w:t>Step</w:t>
+      </w:r>
+      <w:r>
+        <w:rPr>
+          <w:b/>
+          <w:bCs/>
+        </w:rPr>
+        <w:t xml:space="preserve"> 4:</w:t>
+      </w:r>
+      <w:r>
+        <w:t xml:space="preserve"> Choose SD card</w:t>
+      </w:r>
+    </w:p>
+    <w:p>
+      <w:r>
+        <w:rPr>
+          <w:noProof/>
+        </w:rPr>
+        <mc:AlternateContent>
+          <mc:Choice Requires="wps">
+            <w:drawing>
+              <wp:anchor distT="0" distB="0" distL="114300" distR="114300" simplePos="0" relativeHeight="251661312" behindDoc="0" locked="0" layoutInCell="1" allowOverlap="1" wp14:anchorId="33F63906" wp14:editId="01A2E766">
+                <wp:simplePos x="0" y="0"/>
+                <wp:positionH relativeFrom="leftMargin">
+                  <wp:posOffset>1304925</wp:posOffset>
+                </wp:positionH>
+                <wp:positionV relativeFrom="paragraph">
+                  <wp:posOffset>950594</wp:posOffset>
+                </wp:positionV>
+                <wp:extent cx="962025" cy="523875"/>
+                <wp:effectExtent l="0" t="0" r="66675" b="47625"/>
+                <wp:wrapNone/>
+                <wp:docPr id="10" name="Straight Arrow Connector 10"/>
+                <wp:cNvGraphicFramePr/>
+                <a:graphic xmlns:a="http://schemas.openxmlformats.org/drawingml/2006/main">
+                  <a:graphicData uri="http://schemas.microsoft.com/office/word/2010/wordprocessingShape">
+                    <wps:wsp>
+                      <wps:cNvCnPr/>
+                      <wps:spPr>
+                        <a:xfrm>
+                          <a:off x="0" y="0"/>
+                          <a:ext cx="962025" cy="523875"/>
+                        </a:xfrm>
+                        <a:prstGeom prst="straightConnector1">
+                          <a:avLst/>
+                        </a:prstGeom>
+                        <a:noFill/>
+                        <a:ln w="19050" cap="flat" cmpd="sng" algn="ctr">
+                          <a:solidFill>
+                            <a:srgbClr val="4472C4"/>
+                          </a:solidFill>
+                          <a:prstDash val="solid"/>
+                          <a:miter lim="800000"/>
+                          <a:tailEnd type="triangle"/>
+                        </a:ln>
+                        <a:effectLst/>
+                      </wps:spPr>
+                      <wps:bodyPr/>
+                    </wps:wsp>
+                  </a:graphicData>
+                </a:graphic>
+                <wp14:sizeRelH relativeFrom="margin">
+                  <wp14:pctWidth>0</wp14:pctWidth>
+                </wp14:sizeRelH>
+                <wp14:sizeRelV relativeFrom="margin">
+                  <wp14:pctHeight>0</wp14:pctHeight>
+                </wp14:sizeRelV>
+              </wp:anchor>
+            </w:drawing>
+          </mc:Choice>
+          <mc:Fallback>
+            <w:pict>
+              <v:shape w14:anchorId="7DE216FA" id="Straight Arrow Connector 10" o:spid="_x0000_s1026" type="#_x0000_t32" style="position:absolute;margin-left:102.75pt;margin-top:74.85pt;width:75.75pt;height:41.25pt;z-index:251661312;visibility:visible;mso-wrap-style:square;mso-width-percent:0;mso-height-percent:0;mso-wrap-distance-left:9pt;mso-wrap-distance-top:0;mso-wrap-distance-right:9pt;mso-wrap-distance-bottom:0;mso-position-horizontal:absolute;mso-position-horizontal-relative:left-margin-area;mso-position-vertical:absolute;mso-position-vertical-relative:text;mso-width-percent:0;mso-height-percent:0;mso-width-relative:margin;mso-height-relative:margin" o:gfxdata="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" strokecolor="#4472c4" strokeweight="1.5pt">
+                <v:stroke endarrow="block" joinstyle="miter"/>
+                <w10:wrap anchorx="margin"/>
+              </v:shape>
+            </w:pict>
+          </mc:Fallback>
+        </mc:AlternateContent>
+      </w:r>
+      <w:r>
+        <w:rPr>
+          <w:noProof/>
+        </w:rPr>
+        <w:drawing>
+          <wp:inline distT="0" distB="0" distL="0" distR="0" wp14:anchorId="4326E3FE" wp14:editId="460559B2">
+            <wp:extent cx="3657600" cy="2377339"/>
+            <wp:effectExtent l="0" t="0" r="0" b="4445"/>
+            <wp:docPr id="5" name="Picture 5"/>
+            <wp:cNvGraphicFramePr>
+              <a:graphicFrameLocks xmlns:a="http://schemas.openxmlformats.org/drawingml/2006/main" noChangeAspect="1"/>
+            </wp:cNvGraphicFramePr>
+            <a:graphic xmlns:a="http://schemas.openxmlformats.org/drawingml/2006/main">
+              <a:graphicData uri="http://schemas.openxmlformats.org/drawingml/2006/picture">
+                <pic:pic xmlns:pic="http://schemas.openxmlformats.org/drawingml/2006/picture">
+                  <pic:nvPicPr>
+                    <pic:cNvPr id="0" name="Picture 2"/>
+                    <pic:cNvPicPr>
+                      <a:picLocks noChangeAspect="1" noChangeArrowheads="1"/>
+                    </pic:cNvPicPr>
+                  </pic:nvPicPr>
+                  <pic:blipFill>
+                    <a:blip r:embed="rId6" cstate="print">
+                      <a:extLst>
+                        <a:ext uri="{28A0092B-C50C-407E-A947-70E740481C1C}">
+                          <a14:useLocalDpi xmlns:a14="http://schemas.microsoft.com/office/drawing/2010/main" val="0"/>
+                        </a:ext>
+                      </a:extLst>
+                    </a:blip>
+                    <a:srcRect/>
+                    <a:stretch>
+                      <a:fillRect/>
+                    </a:stretch>
+                  </pic:blipFill>
+                  <pic:spPr bwMode="auto">
+                    <a:xfrm>
+                      <a:off x="0" y="0"/>
+                      <a:ext cx="3664468" cy="2381803"/>
+                    </a:xfrm>
+                    <a:prstGeom prst="rect">
+                      <a:avLst/>
+                    </a:prstGeom>
+                    <a:noFill/>
+                  </pic:spPr>
+                </pic:pic>
+              </a:graphicData>
+            </a:graphic>
+          </wp:inline>
+        </w:drawing>
+      </w:r>
+    </w:p>
+    <w:p>
+      <w:pPr>
+        <w:pStyle w:val="ListParagraph"/>
+      </w:pPr>
+    </w:p>
+    <w:p>
+      <w:pPr>
+        <w:pStyle w:val="ListParagraph"/>
+        <w:numPr>
+          <w:ilvl w:val="0"/>
+          <w:numId w:val="2"/>
+        </w:numPr>
+      </w:pPr>
+      <w:r>
+        <w:rPr>
+          <w:b/>
+          <w:bCs/>
+        </w:rPr>
+        <w:t>Step 5:</w:t>
+      </w:r>
+      <w:r>
+        <w:t xml:space="preserve"> Write and verify SD card.</w:t>
+      </w:r>
+    </w:p>
+    <w:p>
+      <w:pPr>
+        <w:pStyle w:val="ListParagraph"/>
+      </w:pPr>
+      <w:r>
+        <w:rPr>
+          <w:noProof/>
+        </w:rPr>
+        <mc:AlternateContent>
+          <mc:Choice Requires="wps">
+            <w:drawing>
+              <wp:anchor distT="0" distB="0" distL="114300" distR="114300" simplePos="0" relativeHeight="251663360" behindDoc="0" locked="0" layoutInCell="1" allowOverlap="1" wp14:anchorId="7AB52DE4" wp14:editId="3C7E4D70">
+                <wp:simplePos x="0" y="0"/>
+                <wp:positionH relativeFrom="leftMargin">
+                  <wp:posOffset>3990975</wp:posOffset>
+                </wp:positionH>
+                <wp:positionV relativeFrom="paragraph">
+                  <wp:posOffset>527051</wp:posOffset>
+                </wp:positionV>
+                <wp:extent cx="514350" cy="895350"/>
+                <wp:effectExtent l="38100" t="0" r="19050" b="57150"/>
+                <wp:wrapNone/>
+                <wp:docPr id="11" name="Straight Arrow Connector 11"/>
+                <wp:cNvGraphicFramePr/>
+                <a:graphic xmlns:a="http://schemas.openxmlformats.org/drawingml/2006/main">
+                  <a:graphicData uri="http://schemas.microsoft.com/office/word/2010/wordprocessingShape">
+                    <wps:wsp>
+                      <wps:cNvCnPr/>
+                      <wps:spPr>
+                        <a:xfrm flipH="1">
+                          <a:off x="0" y="0"/>
+                          <a:ext cx="514350" cy="895350"/>
+                        </a:xfrm>
+                        <a:prstGeom prst="straightConnector1">
+                          <a:avLst/>
+                        </a:prstGeom>
+                        <a:noFill/>
+                        <a:ln w="19050" cap="flat" cmpd="sng" algn="ctr">
+                          <a:solidFill>
+                            <a:srgbClr val="4472C4"/>
+                          </a:solidFill>
+                          <a:prstDash val="solid"/>
+                          <a:miter lim="800000"/>
+                          <a:tailEnd type="triangle"/>
+                        </a:ln>
+                        <a:effectLst/>
+                      </wps:spPr>
+                      <wps:bodyPr/>
+                    </wps:wsp>
+                  </a:graphicData>
+                </a:graphic>
+                <wp14:sizeRelH relativeFrom="margin">
+                  <wp14:pctWidth>0</wp14:pctWidth>
+                </wp14:sizeRelH>
+                <wp14:sizeRelV relativeFrom="margin">
+                  <wp14:pctHeight>0</wp14:pctHeight>
+                </wp14:sizeRelV>
+              </wp:anchor>
+            </w:drawing>
+          </mc:Choice>
+          <mc:Fallback>
+            <w:pict>
+              <v:shape w14:anchorId="15C8BB71" id="Straight Arrow Connector 11" o:spid="_x0000_s1026" type="#_x0000_t32" style="position:absolute;margin-left:314.25pt;margin-top:41.5pt;width:40.5pt;height:70.5pt;flip:x;z-index:251663360;visibility:visible;mso-wrap-style:square;mso-width-percent:0;mso-height-percent:0;mso-wrap-distance-left:9pt;mso-wrap-distance-top:0;mso-wrap-distance-right:9pt;mso-wrap-distance-bottom:0;mso-position-horizontal:absolute;mso-position-horizontal-relative:left-margin-area;mso-position-vertical:absolute;mso-position-vertical-relative:text;mso-width-percent:0;mso-height-percent:0;mso-width-relative:margin;mso-height-relative:margin" o:gfxdata="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" strokecolor="#4472c4" strokeweight="1.5pt">
+                <v:stroke endarrow="block" joinstyle="miter"/>
+                <w10:wrap anchorx="margin"/>
+              </v:shape>
+            </w:pict>
+          </mc:Fallback>
+        </mc:AlternateContent>
+      </w:r>
+      <w:r>
+        <w:rPr>
+          <w:noProof/>
+        </w:rPr>
+        <w:drawing>
+          <wp:inline distT="0" distB="0" distL="0" distR="0" wp14:anchorId="4EB7F8D8" wp14:editId="220D3619">
+            <wp:extent cx="3657600" cy="2377339"/>
+            <wp:effectExtent l="0" t="0" r="0" b="4445"/>
+            <wp:docPr id="6" name="Picture 6"/>
+            <wp:cNvGraphicFramePr>
+              <a:graphicFrameLocks xmlns:a="http://schemas.openxmlformats.org/drawingml/2006/main" noChangeAspect="1"/>
+            </wp:cNvGraphicFramePr>
+            <a:graphic xmlns:a="http://schemas.openxmlformats.org/drawingml/2006/main">
+              <a:graphicData uri="http://schemas.openxmlformats.org/drawingml/2006/picture">
+                <pic:pic xmlns:pic="http://schemas.openxmlformats.org/drawingml/2006/picture">
+                  <pic:nvPicPr>
+                    <pic:cNvPr id="0" name="Picture 2"/>
+                    <pic:cNvPicPr>
+                      <a:picLocks noChangeAspect="1" noChangeArrowheads="1"/>
+                    </pic:cNvPicPr>
+                  </pic:nvPicPr>
+                  <pic:blipFill>
+                    <a:blip r:embed="rId6" cstate="print">
+                      <a:extLst>
+                        <a:ext uri="{28A0092B-C50C-407E-A947-70E740481C1C}">
+                          <a14:useLocalDpi xmlns:a14="http://schemas.microsoft.com/office/drawing/2010/main" val="0"/>
+                        </a:ext>
+                      </a:extLst>
+                    </a:blip>
+                    <a:srcRect/>
+                    <a:stretch>
+                      <a:fillRect/>
+                    </a:stretch>
+                  </pic:blipFill>
+                  <pic:spPr bwMode="auto">
+                    <a:xfrm>
+                      <a:off x="0" y="0"/>
+                      <a:ext cx="3664468" cy="2381803"/>
+                    </a:xfrm>
+                    <a:prstGeom prst="rect">
+                      <a:avLst/>
+                    </a:prstGeom>
+                    <a:noFill/>
+                  </pic:spPr>
+                </pic:pic>
+              </a:graphicData>
+            </a:graphic>
+          </wp:inline>
+        </w:drawing>
+      </w:r>
+    </w:p>
+    <w:p>
+      <w:pPr>
+        <w:pStyle w:val="ListParagraph"/>
+      </w:pPr>
+    </w:p>
+    <w:p>
+      <w:pPr>
+        <w:pStyle w:val="ListParagraph"/>
+        <w:numPr>
+          <w:ilvl w:val="0"/>
+          <w:numId w:val="2"/>
+        </w:numPr>
+      </w:pPr>
+      <w:r>
+        <w:rPr>
+          <w:b/>
+          <w:bCs/>
+        </w:rPr>
+        <w:t>Step 6:</w:t>
+      </w:r>
+      <w:r>
+        <w:t xml:space="preserve"> Remove SD card from laptop and put it into Raspberry Pi</w:t>
+      </w:r>
+      <w:r>
+        <w:t>.</w:t>
+      </w:r>
+    </w:p>
+    <w:p>
+      <w:pPr>
+        <w:pStyle w:val="ListParagraph"/>
+      </w:pPr>
+    </w:p>
+    <w:p>
+      <w:pPr>
+        <w:pStyle w:val="ListParagraph"/>
+        <w:numPr>
+          <w:ilvl w:val="0"/>
+          <w:numId w:val="2"/>
+        </w:numPr>
+      </w:pPr>
+      <w:r>
+        <w:rPr>
+          <w:b/>
+          <w:bCs/>
+        </w:rPr>
+        <w:lastRenderedPageBreak/>
+        <w:t>Step 6:</w:t>
+      </w:r>
+      <w:r>
+        <w:t xml:space="preserve"> Connect Raspberry Pi to Monitor with HDMI</w:t>
+      </w:r>
+      <w:r>
+        <w:t xml:space="preserve"> cable.</w:t>
+      </w:r>
+    </w:p>
+    <w:p/>
+    <w:p>
+      <w:pPr>
+        <w:pStyle w:val="ListParagraph"/>
+        <w:numPr>
+          <w:ilvl w:val="0"/>
+          <w:numId w:val="2"/>
+        </w:numPr>
+      </w:pPr>
+      <w:r>
+        <w:rPr>
+          <w:b/>
+          <w:bCs/>
+        </w:rPr>
+        <w:t xml:space="preserve">Step 7: </w:t>
+      </w:r>
+      <w:r>
+        <w:t xml:space="preserve">Complete </w:t>
+      </w:r>
+      <w:r>
+        <w:t>prompt information from Raspberry Pi (Username, Password, and Internet details).</w:t>
+      </w:r>
+    </w:p>
+    <w:p>
+      <w:pPr>
+        <w:pStyle w:val="ListParagraph"/>
+      </w:pPr>
+      <w:r>
+        <w:t xml:space="preserve"> </w:t>
+      </w:r>
+    </w:p>
+    <w:p>
+      <w:pPr>
+        <w:ind w:left="360"/>
+      </w:pPr>
+    </w:p>
+    <w:p/>
+    <w:p/>
+    <w:p/>
+    <w:p/>
+    <w:p/>
+    <w:p/>
     <w:p/>
     <w:sectPr>
-      <w:pgSz w:w="12240" w:h="15840"/>
-      <w:pgMar w:top="1440" w:right="1440" w:bottom="1440" w:left="1440" w:header="720" w:footer="720" w:gutter="0"/>
-      <w:cols w:space="720"/>
+      <w:pgSz w:w="11906" w:h="16838"/>
+      <w:pgMar w:top="1440" w:right="1440" w:bottom="1440" w:left="1440" w:header="708" w:footer="708" w:gutter="0"/>
+      <w:cols w:space="708"/>
       <w:docGrid w:linePitch="360"/>
     </w:sectPr>
   </w:body>
 </w:document>
 </file>
 
+<file path=word/numbering.xml><?xml version="1.0" encoding="utf-8"?>
+<w:numbering xmlns:wpc="http://schemas.microsoft.com/office/word/2010/wordprocessingCanvas" xmlns:cx="http://schemas.microsoft.com/office/drawing/2014/chartex" xmlns:cx1="http://schemas.microsoft.com/office/drawing/2015/9/8/chartex" xmlns:cx2="http://schemas.microsoft.com/office/drawing/2015/10/21/chartex" xmlns:cx3="http://schemas.microsoft.com/office/drawing/2016/5/9/chartex" xmlns:cx4="http://schemas.microsoft.com/office/drawing/2016/5/10/chartex" xmlns:cx5="http://schemas.microsoft.com/office/drawing/2016/5/11/chartex" xmlns:cx6="http://schemas.microsoft.com/office/drawing/2016/5/12/chartex" xmlns:cx7="http://schemas.microsoft.com/office/drawing/2016/5/13/chartex" xmlns:cx8="http://schemas.microsoft.com/office/drawing/2016/5/14/chartex" xmlns:mc="http://schemas.openxmlformats.org/markup-compatibility/2006" xmlns:aink="http://schemas.microsoft.com/office/drawing/2016/ink" xmlns:am3d="http://schemas.microsoft.com/office/drawing/2017/model3d" xmlns:o="urn:schemas-microsoft-com:office:office" xmlns:r="http://schemas.openxmlformats.org/officeDocument/2006/relationships" xmlns:m="http://schemas.openxmlformats.org/officeDocument/2006/math" xmlns:v="urn:schemas-microsoft-com:vml" xmlns:wp14="http://schemas.microsoft.com/office/word/2010/wordprocessingDrawing" xmlns:wp="http://schemas.openxmlformats.org/drawingml/2006/wordprocessingDrawing" xmlns:w10="urn:schemas-microsoft-com:office:word" xmlns:w="http://schemas.openxmlformats.org/wordprocessingml/2006/main" xmlns:w14="http://schemas.microsoft.com/office/word/2010/wordml" xmlns:w15="http://schemas.microsoft.com/office/word/2012/wordml" xmlns:w16cex="http://schemas.microsoft.com/office/word/2018/wordml/cex" xmlns:w16cid="http://schemas.microsoft.com/office/word/2016/wordml/cid" xmlns:w16="http://schemas.microsoft.com/office/word/2018/wordml" xmlns:w16se="http://schemas.microsoft.com/office/word/2015/wordml/symex" xmlns:wpg="http://schemas.microsoft.com/office/word/2010/wordprocessingGroup" xmlns:wpi="http://schemas.microsoft.com/office/word/2010/wordprocessingInk" xmlns:wne="http://schemas.microsoft.com/office/word/2006/wordml" xmlns:wps="http://schemas.microsoft.com/office/word/2010/wordprocessingShape" mc:Ignorable="w14 w15 w16se w16cid w16 w16cex wp14">
+  <w:abstractNum w:abstractNumId="0" w15:restartNumberingAfterBreak="0">
+    <w:nsid w:val="185229C9"/>
+    <w:multiLevelType w:val="hybridMultilevel"/>
+    <w:tmpl w:val="C26AEA10"/>
+    <w:lvl w:ilvl="0" w:tplc="08090001">
+      <w:start w:val="1"/>
+      <w:numFmt w:val="bullet"/>
+      <w:lvlText w:val=""/>
+      <w:lvlJc w:val="left"/>
+      <w:pPr>
+        <w:ind w:left="720" w:hanging="360"/>
+      </w:pPr>
+      <w:rPr>
+        <w:rFonts w:ascii="Symbol" w:hAnsi="Symbol" w:hint="default"/>
+      </w:rPr>
+    </w:lvl>
+    <w:lvl w:ilvl="1" w:tplc="08090003" w:tentative="1">
+      <w:start w:val="1"/>
+      <w:numFmt w:val="bullet"/>
+      <w:lvlText w:val="o"/>
+      <w:lvlJc w:val="left"/>
+      <w:pPr>
+        <w:ind w:left="1440" w:hanging="360"/>
+      </w:pPr>
+      <w:rPr>
+        <w:rFonts w:ascii="Courier New" w:hAnsi="Courier New" w:cs="Courier New" w:hint="default"/>
+      </w:rPr>
+    </w:lvl>
+    <w:lvl w:ilvl="2" w:tplc="08090005" w:tentative="1">
+      <w:start w:val="1"/>
+      <w:numFmt w:val="bullet"/>
+      <w:lvlText w:val=""/>
+      <w:lvlJc w:val="left"/>
+      <w:pPr>
+        <w:ind w:left="2160" w:hanging="360"/>
+      </w:pPr>
+      <w:rPr>
+        <w:rFonts w:ascii="Wingdings" w:hAnsi="Wingdings" w:hint="default"/>
+      </w:rPr>
+    </w:lvl>
+    <w:lvl w:ilvl="3" w:tplc="08090001" w:tentative="1">
+      <w:start w:val="1"/>
+      <w:numFmt w:val="bullet"/>
+      <w:lvlText w:val=""/>
+      <w:lvlJc w:val="left"/>
+      <w:pPr>
+        <w:ind w:left="2880" w:hanging="360"/>
+      </w:pPr>
+      <w:rPr>
+        <w:rFonts w:ascii="Symbol" w:hAnsi="Symbol" w:hint="default"/>
+      </w:rPr>
+    </w:lvl>
+    <w:lvl w:ilvl="4" w:tplc="08090003" w:tentative="1">
+      <w:start w:val="1"/>
+      <w:numFmt w:val="bullet"/>
+      <w:lvlText w:val="o"/>
+      <w:lvlJc w:val="left"/>
+      <w:pPr>
+        <w:ind w:left="3600" w:hanging="360"/>
+      </w:pPr>
+      <w:rPr>
+        <w:rFonts w:ascii="Courier New" w:hAnsi="Courier New" w:cs="Courier New" w:hint="default"/>
+      </w:rPr>
+    </w:lvl>
+    <w:lvl w:ilvl="5" w:tplc="08090005" w:tentative="1">
+      <w:start w:val="1"/>
+      <w:numFmt w:val="bullet"/>
+      <w:lvlText w:val=""/>
+      <w:lvlJc w:val="left"/>
+      <w:pPr>
+        <w:ind w:left="4320" w:hanging="360"/>
+      </w:pPr>
+      <w:rPr>
+        <w:rFonts w:ascii="Wingdings" w:hAnsi="Wingdings" w:hint="default"/>
+      </w:rPr>
+    </w:lvl>
+    <w:lvl w:ilvl="6" w:tplc="08090001" w:tentative="1">
+      <w:start w:val="1"/>
+      <w:numFmt w:val="bullet"/>
+      <w:lvlText w:val=""/>
+      <w:lvlJc w:val="left"/>
+      <w:pPr>
+        <w:ind w:left="5040" w:hanging="360"/>
+      </w:pPr>
+      <w:rPr>
+        <w:rFonts w:ascii="Symbol" w:hAnsi="Symbol" w:hint="default"/>
+      </w:rPr>
+    </w:lvl>
+    <w:lvl w:ilvl="7" w:tplc="08090003" w:tentative="1">
+      <w:start w:val="1"/>
+      <w:numFmt w:val="bullet"/>
+      <w:lvlText w:val="o"/>
+      <w:lvlJc w:val="left"/>
+      <w:pPr>
+        <w:ind w:left="5760" w:hanging="360"/>
+      </w:pPr>
+      <w:rPr>
+        <w:rFonts w:ascii="Courier New" w:hAnsi="Courier New" w:cs="Courier New" w:hint="default"/>
+      </w:rPr>
+    </w:lvl>
+    <w:lvl w:ilvl="8" w:tplc="08090005" w:tentative="1">
+      <w:start w:val="1"/>
+      <w:numFmt w:val="bullet"/>
+      <w:lvlText w:val=""/>
+      <w:lvlJc w:val="left"/>
+      <w:pPr>
+        <w:ind w:left="6480" w:hanging="360"/>
+      </w:pPr>
+      <w:rPr>
+        <w:rFonts w:ascii="Wingdings" w:hAnsi="Wingdings" w:hint="default"/>
+      </w:rPr>
+    </w:lvl>
+  </w:abstractNum>
+  <w:abstractNum w:abstractNumId="1" w15:restartNumberingAfterBreak="0">
+    <w:nsid w:val="4FC871F4"/>
+    <w:multiLevelType w:val="hybridMultilevel"/>
+    <w:tmpl w:val="B91AB796"/>
+    <w:lvl w:ilvl="0" w:tplc="18090001">
+      <w:start w:val="1"/>
+      <w:numFmt w:val="bullet"/>
+      <w:lvlText w:val=""/>
+      <w:lvlJc w:val="left"/>
+      <w:pPr>
+        <w:ind w:left="720" w:hanging="360"/>
+      </w:pPr>
+      <w:rPr>
+        <w:rFonts w:ascii="Symbol" w:hAnsi="Symbol" w:hint="default"/>
+      </w:rPr>
+    </w:lvl>
+    <w:lvl w:ilvl="1" w:tplc="18090003" w:tentative="1">
+      <w:start w:val="1"/>
+      <w:numFmt w:val="bullet"/>
+      <w:lvlText w:val="o"/>
+      <w:lvlJc w:val="left"/>
+      <w:pPr>
+        <w:ind w:left="1440" w:hanging="360"/>
+      </w:pPr>
+      <w:rPr>
+        <w:rFonts w:ascii="Courier New" w:hAnsi="Courier New" w:cs="Courier New" w:hint="default"/>
+      </w:rPr>
+    </w:lvl>
+    <w:lvl w:ilvl="2" w:tplc="18090005" w:tentative="1">
+      <w:start w:val="1"/>
+      <w:numFmt w:val="bullet"/>
+      <w:lvlText w:val=""/>
+      <w:lvlJc w:val="left"/>
+      <w:pPr>
+        <w:ind w:left="2160" w:hanging="360"/>
+      </w:pPr>
+      <w:rPr>
+        <w:rFonts w:ascii="Wingdings" w:hAnsi="Wingdings" w:hint="default"/>
+      </w:rPr>
+    </w:lvl>
+    <w:lvl w:ilvl="3" w:tplc="18090001" w:tentative="1">
+      <w:start w:val="1"/>
+      <w:numFmt w:val="bullet"/>
+      <w:lvlText w:val=""/>
+      <w:lvlJc w:val="left"/>
+      <w:pPr>
+        <w:ind w:left="2880" w:hanging="360"/>
+      </w:pPr>
+      <w:rPr>
+        <w:rFonts w:ascii="Symbol" w:hAnsi="Symbol" w:hint="default"/>
+      </w:rPr>
+    </w:lvl>
+    <w:lvl w:ilvl="4" w:tplc="18090003" w:tentative="1">
+      <w:start w:val="1"/>
+      <w:numFmt w:val="bullet"/>
+      <w:lvlText w:val="o"/>
+      <w:lvlJc w:val="left"/>
+      <w:pPr>
+        <w:ind w:left="3600" w:hanging="360"/>
+      </w:pPr>
+      <w:rPr>
+        <w:rFonts w:ascii="Courier New" w:hAnsi="Courier New" w:cs="Courier New" w:hint="default"/>
+      </w:rPr>
+    </w:lvl>
+    <w:lvl w:ilvl="5" w:tplc="18090005" w:tentative="1">
+      <w:start w:val="1"/>
+      <w:numFmt w:val="bullet"/>
+      <w:lvlText w:val=""/>
+      <w:lvlJc w:val="left"/>
+      <w:pPr>
+        <w:ind w:left="4320" w:hanging="360"/>
+      </w:pPr>
+      <w:rPr>
+        <w:rFonts w:ascii="Wingdings" w:hAnsi="Wingdings" w:hint="default"/>
+      </w:rPr>
+    </w:lvl>
+    <w:lvl w:ilvl="6" w:tplc="18090001" w:tentative="1">
+      <w:start w:val="1"/>
+      <w:numFmt w:val="bullet"/>
+      <w:lvlText w:val=""/>
+      <w:lvlJc w:val="left"/>
+      <w:pPr>
+        <w:ind w:left="5040" w:hanging="360"/>
+      </w:pPr>
+      <w:rPr>
+        <w:rFonts w:ascii="Symbol" w:hAnsi="Symbol" w:hint="default"/>
+      </w:rPr>
+    </w:lvl>
+    <w:lvl w:ilvl="7" w:tplc="18090003" w:tentative="1">
+      <w:start w:val="1"/>
+      <w:numFmt w:val="bullet"/>
+      <w:lvlText w:val="o"/>
+      <w:lvlJc w:val="left"/>
+      <w:pPr>
+        <w:ind w:left="5760" w:hanging="360"/>
+      </w:pPr>
+      <w:rPr>
+        <w:rFonts w:ascii="Courier New" w:hAnsi="Courier New" w:cs="Courier New" w:hint="default"/>
+      </w:rPr>
+    </w:lvl>
+    <w:lvl w:ilvl="8" w:tplc="18090005" w:tentative="1">
+      <w:start w:val="1"/>
+      <w:numFmt w:val="bullet"/>
+      <w:lvlText w:val=""/>
+      <w:lvlJc w:val="left"/>
+      <w:pPr>
+        <w:ind w:left="6480" w:hanging="360"/>
+      </w:pPr>
+      <w:rPr>
+        <w:rFonts w:ascii="Wingdings" w:hAnsi="Wingdings" w:hint="default"/>
+      </w:rPr>
+    </w:lvl>
+  </w:abstractNum>
+  <w:num w:numId="1">
+    <w:abstractNumId w:val="1"/>
+  </w:num>
+  <w:num w:numId="2">
+    <w:abstractNumId w:val="0"/>
+  </w:num>
+</w:numbering>
+</file>
+
 <file path=word/styles.xml><?xml version="1.0" encoding="utf-8"?>
 <w:styles xmlns:mc="http://schemas.openxmlformats.org/markup-compatibility/2006" xmlns:r="http://schemas.openxmlformats.org/officeDocument/2006/relationships" xmlns:w="http://schemas.openxmlformats.org/wordprocessingml/2006/main" xmlns:w14="http://schemas.microsoft.com/office/word/2010/wordml" xmlns:w15="http://schemas.microsoft.com/office/word/2012/wordml" xmlns:w16cex="http://schemas.microsoft.com/office/word/2018/wordml/cex" xmlns:w16cid="http://schemas.microsoft.com/office/word/2016/wordml/cid" xmlns:w16="http://schemas.microsoft.com/office/word/2018/wordml" xmlns:w16se="http://schemas.microsoft.com/office/word/2015/wordml/symex" mc:Ignorable="w14 w15 w16se w16cid w16 w16cex">
   <w:docDefaults>
@@ -552,7 +990,7 @@
         <w:rFonts w:asciiTheme="minorHAnsi" w:eastAsiaTheme="minorHAnsi" w:hAnsiTheme="minorHAnsi" w:cstheme="minorBidi"/>
         <w:sz w:val="22"/>
         <w:szCs w:val="22"/>
-        <w:lang w:val="en-US" w:eastAsia="en-US" w:bidi="ar-SA"/>
+        <w:lang w:val="en-GB" w:eastAsia="en-US" w:bidi="ar-SA"/>
       </w:rPr>
     </w:rPrDefault>
     <w:pPrDefault>
@@ -970,24 +1408,19 @@
     <w:semiHidden/>
     <w:unhideWhenUsed/>
   </w:style>
-  <w:style w:type="table" w:styleId="TableGrid">
-    <w:name w:val="Table Grid"/>
-    <w:basedOn w:val="TableNormal"/>
-    <w:uiPriority w:val="39"/>
-    <w:rsid w:val="00B37177"/>
+  <w:style w:type="paragraph" w:styleId="ListParagraph">
+    <w:name w:val="List Paragraph"/>
+    <w:basedOn w:val="Normal"/>
+    <w:uiPriority w:val="34"/>
+    <w:qFormat/>
+    <w:rsid w:val="00C30375"/>
     <w:pPr>
-      <w:spacing w:after="0" w:line="240" w:lineRule="auto"/>
+      <w:ind w:left="720"/>
+      <w:contextualSpacing/>
     </w:pPr>
-    <w:tblPr>
-      <w:tblBorders>
-        <w:top w:val="single" w:sz="4" w:space="0" w:color="auto"/>
-        <w:left w:val="single" w:sz="4" w:space="0" w:color="auto"/>
-        <w:bottom w:val="single" w:sz="4" w:space="0" w:color="auto"/>
-        <w:right w:val="single" w:sz="4" w:space="0" w:color="auto"/>
-        <w:insideH w:val="single" w:sz="4" w:space="0" w:color="auto"/>
-        <w:insideV w:val="single" w:sz="4" w:space="0" w:color="auto"/>
-      </w:tblBorders>
-    </w:tblPr>
+    <w:rPr>
+      <w:lang w:val="en-IE"/>
+    </w:rPr>
   </w:style>
 </w:styles>
 </file>

</xml_diff>